<commit_message>
Add supplementary material file
</commit_message>
<xml_diff>
--- a/Supplementary Material.docx
+++ b/Supplementary Material.docx
@@ -37,27 +37,7 @@
           <w:sz w:val="22"/>
           <w:szCs w:val="22"/>
         </w:rPr>
-        <w:t xml:space="preserve"> a standardized length of 256 has been implemented. The parameter "</w:t>
-      </w:r>
-      <w:proofErr w:type="spellStart"/>
-      <w:r>
-        <w:rPr>
-          <w:rFonts w:ascii="Times New Roman" w:hAnsi="Times New Roman" w:cs="Times New Roman"/>
-          <w:bCs/>
-          <w:sz w:val="22"/>
-          <w:szCs w:val="22"/>
-        </w:rPr>
-        <w:t>maxlen</w:t>
-      </w:r>
-      <w:proofErr w:type="spellEnd"/>
-      <w:r>
-        <w:rPr>
-          <w:rFonts w:ascii="Times New Roman" w:hAnsi="Times New Roman" w:cs="Times New Roman"/>
-          <w:bCs/>
-          <w:sz w:val="22"/>
-          <w:szCs w:val="22"/>
-        </w:rPr>
-        <w:t>" has been configured to 256 to signify the extent of comment sentences. This adjustment facilitates the truncation of sentences exceeding 256 words in the text comments while preserving their length at 256. For sentences with fewer than 256 words</w:t>
+        <w:t xml:space="preserve"> a standardized length of 256 has been implemented. The parameter "maxlen" has been configured to 256 to signify the extent of comment sentences. This adjustment facilitates the truncation of sentences exceeding 256 words in the text comments while preserving their length at 256. For sentences with fewer than 256 words</w:t>
       </w:r>
       <w:r>
         <w:rPr>
@@ -205,7 +185,7 @@
           <w:sz w:val="22"/>
           <w:szCs w:val="22"/>
         </w:rPr>
-        <w:t>.</w:t>
+        <w:t>,</w:t>
       </w:r>
       <w:r>
         <w:rPr>
@@ -223,7 +203,7 @@
           <w:sz w:val="22"/>
           <w:szCs w:val="22"/>
         </w:rPr>
-        <w:t>.</w:t>
+        <w:t>,</w:t>
       </w:r>
       <w:r>
         <w:rPr>
@@ -259,7 +239,7 @@
           <w:sz w:val="22"/>
           <w:szCs w:val="22"/>
         </w:rPr>
-        <w:t>.</w:t>
+        <w:t>,</w:t>
       </w:r>
       <w:r>
         <w:rPr>
@@ -277,7 +257,7 @@
           <w:sz w:val="22"/>
           <w:szCs w:val="22"/>
         </w:rPr>
-        <w:t>.</w:t>
+        <w:t>,</w:t>
       </w:r>
       <w:r>
         <w:rPr>
@@ -295,7 +275,7 @@
           <w:sz w:val="22"/>
           <w:szCs w:val="22"/>
         </w:rPr>
-        <w:t>.</w:t>
+        <w:t>,</w:t>
       </w:r>
       <w:r>
         <w:rPr>
@@ -358,9 +338,8 @@
           <w:sz w:val="22"/>
           <w:szCs w:val="22"/>
         </w:rPr>
-        <w:t xml:space="preserve">using </w:t>
-      </w:r>
-      <w:proofErr w:type="spellStart"/>
+        <w:t>using BiLSTM</w:t>
+      </w:r>
       <w:r>
         <w:rPr>
           <w:rFonts w:ascii="Times New Roman" w:hAnsi="Times New Roman" w:cs="Times New Roman"/>
@@ -368,9 +347,8 @@
           <w:sz w:val="22"/>
           <w:szCs w:val="22"/>
         </w:rPr>
-        <w:t>BiLSTM</w:t>
-      </w:r>
-      <w:proofErr w:type="spellEnd"/>
+        <w:t>+AugGPT</w:t>
+      </w:r>
       <w:r>
         <w:rPr>
           <w:rFonts w:ascii="Times New Roman" w:hAnsi="Times New Roman" w:cs="Times New Roman"/>
@@ -418,9 +396,8 @@
           <w:sz w:val="20"/>
           <w:szCs w:val="20"/>
         </w:rPr>
-        <w:t xml:space="preserve">Table 1. The performance comparison results for </w:t>
-      </w:r>
-      <w:proofErr w:type="spellStart"/>
+        <w:t>Table 1. The performance comparison results for BiLSTM</w:t>
+      </w:r>
       <w:r>
         <w:rPr>
           <w:rFonts w:ascii="Times New Roman" w:hAnsi="Times New Roman" w:cs="Times New Roman"/>
@@ -428,9 +405,8 @@
           <w:sz w:val="20"/>
           <w:szCs w:val="20"/>
         </w:rPr>
-        <w:t>BiLSTM</w:t>
-      </w:r>
-      <w:proofErr w:type="spellEnd"/>
+        <w:t>+AugGPT</w:t>
+      </w:r>
       <w:r>
         <w:rPr>
           <w:rFonts w:ascii="Times New Roman" w:hAnsi="Times New Roman" w:cs="Times New Roman"/>
@@ -3979,9 +3955,8 @@
           <w:szCs w:val="20"/>
         </w:rPr>
         <w:lastRenderedPageBreak/>
-        <w:t xml:space="preserve">The BERT-base-uncased model underwent pre-training using a vast collection of English text, employing a self-supervised approach. The classifier comprises a sequential combination of layers: a linear layer mapping the BERT output to the hidden layer, a </w:t>
-      </w:r>
-      <w:proofErr w:type="spellStart"/>
+        <w:t>The BERT-base-uncased model underwent pre-training using a vast collection of English text, employing a self-supervised approach. The classifier comprises a sequential combination of layers: a linear layer mapping the BERT output to the hidden layer, a ReLU activation function to introduce non-linearity, and another linear layer mapping the hidden layer to the output layer. In order to optimize the pre-trained BERT-base-uncased (768 hidden units, 12 layers, and 110M parameters) model to categorize SATD, we employed the CrossEntropyLoss</w:t>
+      </w:r>
       <w:r>
         <w:rPr>
           <w:rFonts w:ascii="Times New Roman" w:hAnsi="Times New Roman" w:cs="Times New Roman"/>
@@ -3989,9 +3964,8 @@
           <w:sz w:val="20"/>
           <w:szCs w:val="20"/>
         </w:rPr>
-        <w:t>ReLU</w:t>
-      </w:r>
-      <w:proofErr w:type="spellEnd"/>
+        <w:t xml:space="preserve"> </w:t>
+      </w:r>
       <w:r>
         <w:rPr>
           <w:rFonts w:ascii="Times New Roman" w:hAnsi="Times New Roman" w:cs="Times New Roman"/>
@@ -3999,9 +3973,8 @@
           <w:sz w:val="20"/>
           <w:szCs w:val="20"/>
         </w:rPr>
-        <w:t xml:space="preserve"> activation function to introduce non-linearity, and another linear layer mapping the hidden layer to the output layer. </w:t>
-      </w:r>
-      <w:proofErr w:type="gramStart"/>
+        <w:t>as the designated loss function for the multi-class classification task. The model underwent training using the AdamW optimizer, which is a modified version of the Adam optimizer that incorporates weight decay</w:t>
+      </w:r>
       <w:r>
         <w:rPr>
           <w:rFonts w:ascii="Times New Roman" w:hAnsi="Times New Roman" w:cs="Times New Roman"/>
@@ -4009,9 +3982,8 @@
           <w:sz w:val="20"/>
           <w:szCs w:val="20"/>
         </w:rPr>
-        <w:t>In order to</w:t>
-      </w:r>
-      <w:proofErr w:type="gramEnd"/>
+        <w:t xml:space="preserve"> (epsi</w:t>
+      </w:r>
       <w:r>
         <w:rPr>
           <w:rFonts w:ascii="Times New Roman" w:hAnsi="Times New Roman" w:cs="Times New Roman"/>
@@ -4019,9 +3991,8 @@
           <w:sz w:val="20"/>
           <w:szCs w:val="20"/>
         </w:rPr>
-        <w:t xml:space="preserve"> optimize the pre-trained BERT-base-uncased (768 hidden units, 12 layers, and 110M parameters) model to categorize SATD, we employed the </w:t>
-      </w:r>
-      <w:proofErr w:type="spellStart"/>
+        <w:t>lon</w:t>
+      </w:r>
       <w:r>
         <w:rPr>
           <w:rFonts w:ascii="Times New Roman" w:hAnsi="Times New Roman" w:cs="Times New Roman"/>
@@ -4029,9 +4000,8 @@
           <w:sz w:val="20"/>
           <w:szCs w:val="20"/>
         </w:rPr>
-        <w:t>CrossEntropyLoss</w:t>
-      </w:r>
-      <w:proofErr w:type="spellEnd"/>
+        <w:t>)</w:t>
+      </w:r>
       <w:r>
         <w:rPr>
           <w:rFonts w:ascii="Times New Roman" w:hAnsi="Times New Roman" w:cs="Times New Roman"/>
@@ -4039,7 +4009,7 @@
           <w:sz w:val="20"/>
           <w:szCs w:val="20"/>
         </w:rPr>
-        <w:t xml:space="preserve"> </w:t>
+        <w:t>.</w:t>
       </w:r>
       <w:r>
         <w:rPr>
@@ -4048,71 +4018,6 @@
           <w:sz w:val="20"/>
           <w:szCs w:val="20"/>
         </w:rPr>
-        <w:t xml:space="preserve">as the designated loss function for the multi-class classification task. The model underwent training using the </w:t>
-      </w:r>
-      <w:proofErr w:type="spellStart"/>
-      <w:r>
-        <w:rPr>
-          <w:rFonts w:ascii="Times New Roman" w:hAnsi="Times New Roman" w:cs="Times New Roman"/>
-          <w:bCs/>
-          <w:sz w:val="20"/>
-          <w:szCs w:val="20"/>
-        </w:rPr>
-        <w:t>AdamW</w:t>
-      </w:r>
-      <w:proofErr w:type="spellEnd"/>
-      <w:r>
-        <w:rPr>
-          <w:rFonts w:ascii="Times New Roman" w:hAnsi="Times New Roman" w:cs="Times New Roman"/>
-          <w:bCs/>
-          <w:sz w:val="20"/>
-          <w:szCs w:val="20"/>
-        </w:rPr>
-        <w:t xml:space="preserve"> optimizer, which is a modified version of the Adam optimizer that incorporates weight decay</w:t>
-      </w:r>
-      <w:r>
-        <w:rPr>
-          <w:rFonts w:ascii="Times New Roman" w:hAnsi="Times New Roman" w:cs="Times New Roman"/>
-          <w:bCs/>
-          <w:sz w:val="20"/>
-          <w:szCs w:val="20"/>
-        </w:rPr>
-        <w:t xml:space="preserve"> (epsi</w:t>
-      </w:r>
-      <w:r>
-        <w:rPr>
-          <w:rFonts w:ascii="Times New Roman" w:hAnsi="Times New Roman" w:cs="Times New Roman"/>
-          <w:bCs/>
-          <w:sz w:val="20"/>
-          <w:szCs w:val="20"/>
-        </w:rPr>
-        <w:t>lon</w:t>
-      </w:r>
-      <w:r>
-        <w:rPr>
-          <w:rFonts w:ascii="Times New Roman" w:hAnsi="Times New Roman" w:cs="Times New Roman"/>
-          <w:bCs/>
-          <w:sz w:val="20"/>
-          <w:szCs w:val="20"/>
-        </w:rPr>
-        <w:t>)</w:t>
-      </w:r>
-      <w:r>
-        <w:rPr>
-          <w:rFonts w:ascii="Times New Roman" w:hAnsi="Times New Roman" w:cs="Times New Roman"/>
-          <w:bCs/>
-          <w:sz w:val="20"/>
-          <w:szCs w:val="20"/>
-        </w:rPr>
-        <w:t>.</w:t>
-      </w:r>
-      <w:r>
-        <w:rPr>
-          <w:rFonts w:ascii="Times New Roman" w:hAnsi="Times New Roman" w:cs="Times New Roman"/>
-          <w:bCs/>
-          <w:sz w:val="20"/>
-          <w:szCs w:val="20"/>
-        </w:rPr>
         <w:t xml:space="preserve"> </w:t>
       </w:r>
       <w:r>
@@ -4167,7 +4072,25 @@
           <w:sz w:val="22"/>
           <w:szCs w:val="22"/>
         </w:rPr>
-        <w:t xml:space="preserve"> BERT </w:t>
+        <w:t xml:space="preserve"> BERT</w:t>
+      </w:r>
+      <w:r>
+        <w:rPr>
+          <w:rFonts w:ascii="Times New Roman" w:hAnsi="Times New Roman" w:cs="Times New Roman"/>
+          <w:bCs/>
+          <w:sz w:val="22"/>
+          <w:szCs w:val="22"/>
+        </w:rPr>
+        <w:t>+AugGPT</w:t>
+      </w:r>
+      <w:r>
+        <w:rPr>
+          <w:rFonts w:ascii="Times New Roman" w:hAnsi="Times New Roman" w:cs="Times New Roman"/>
+          <w:bCs/>
+          <w:sz w:val="22"/>
+          <w:szCs w:val="22"/>
+        </w:rPr>
+        <w:t xml:space="preserve"> </w:t>
       </w:r>
       <w:r>
         <w:rPr>
@@ -4226,6 +4149,15 @@
           <w:szCs w:val="20"/>
         </w:rPr>
         <w:t>. The performance comparison results for BERT</w:t>
+      </w:r>
+      <w:r>
+        <w:rPr>
+          <w:rFonts w:ascii="Times New Roman" w:hAnsi="Times New Roman" w:cs="Times New Roman"/>
+          <w:bCs/>
+          <w:sz w:val="20"/>
+          <w:szCs w:val="20"/>
+        </w:rPr>
+        <w:t>+AugGPT</w:t>
       </w:r>
       <w:r>
         <w:rPr>
@@ -4987,7 +4919,18 @@
                 <w:sz w:val="20"/>
                 <w:szCs w:val="20"/>
               </w:rPr>
-              <w:t>875</w:t>
+              <w:t>8</w:t>
+            </w:r>
+            <w:r>
+              <w:rPr>
+                <w:rFonts w:ascii="Times New Roman" w:hAnsi="Times New Roman" w:cs="Times New Roman"/>
+                <w:b/>
+                <w:bCs/>
+                <w:color w:val="000000"/>
+                <w:sz w:val="20"/>
+                <w:szCs w:val="20"/>
+              </w:rPr>
+              <w:t>82</w:t>
             </w:r>
           </w:p>
         </w:tc>
@@ -5422,7 +5365,16 @@
                 <w:sz w:val="20"/>
                 <w:szCs w:val="20"/>
               </w:rPr>
-              <w:t>0.917</w:t>
+              <w:t>0.</w:t>
+            </w:r>
+            <w:r>
+              <w:rPr>
+                <w:rFonts w:ascii="Times New Roman" w:hAnsi="Times New Roman" w:cs="Times New Roman"/>
+                <w:color w:val="000000"/>
+                <w:sz w:val="20"/>
+                <w:szCs w:val="20"/>
+              </w:rPr>
+              <w:t>860</w:t>
             </w:r>
           </w:p>
         </w:tc>
@@ -5457,7 +5409,16 @@
                 <w:sz w:val="20"/>
                 <w:szCs w:val="20"/>
               </w:rPr>
-              <w:t>0.917</w:t>
+              <w:t>0.</w:t>
+            </w:r>
+            <w:r>
+              <w:rPr>
+                <w:rFonts w:ascii="Times New Roman" w:hAnsi="Times New Roman" w:cs="Times New Roman"/>
+                <w:color w:val="000000"/>
+                <w:sz w:val="20"/>
+                <w:szCs w:val="20"/>
+              </w:rPr>
+              <w:t>860</w:t>
             </w:r>
           </w:p>
         </w:tc>
@@ -5510,7 +5471,7 @@
                 <w:sz w:val="20"/>
                 <w:szCs w:val="20"/>
               </w:rPr>
-              <w:t>912</w:t>
+              <w:t>840</w:t>
             </w:r>
           </w:p>
         </w:tc>
@@ -5545,7 +5506,16 @@
                 <w:sz w:val="20"/>
                 <w:szCs w:val="20"/>
               </w:rPr>
-              <w:t>0.905</w:t>
+              <w:t>0.</w:t>
+            </w:r>
+            <w:r>
+              <w:rPr>
+                <w:rFonts w:ascii="Times New Roman" w:hAnsi="Times New Roman" w:cs="Times New Roman"/>
+                <w:color w:val="000000"/>
+                <w:sz w:val="20"/>
+                <w:szCs w:val="20"/>
+              </w:rPr>
+              <w:t>835</w:t>
             </w:r>
           </w:p>
         </w:tc>
@@ -5638,7 +5608,7 @@
                 <w:sz w:val="20"/>
                 <w:szCs w:val="20"/>
               </w:rPr>
-              <w:t>916</w:t>
+              <w:t>870</w:t>
             </w:r>
           </w:p>
         </w:tc>
@@ -5691,16 +5661,7 @@
                 <w:sz w:val="20"/>
                 <w:szCs w:val="20"/>
               </w:rPr>
-              <w:t>91</w:t>
-            </w:r>
-            <w:r>
-              <w:rPr>
-                <w:rFonts w:ascii="Times New Roman" w:hAnsi="Times New Roman" w:cs="Times New Roman"/>
-                <w:color w:val="000000"/>
-                <w:sz w:val="20"/>
-                <w:szCs w:val="20"/>
-              </w:rPr>
-              <w:t>9</w:t>
+              <w:t>879</w:t>
             </w:r>
           </w:p>
         </w:tc>
@@ -5740,7 +5701,7 @@
                 <w:szCs w:val="20"/>
                 <w:shd w:val="clear" w:color="auto" w:fill="FFFFFF"/>
               </w:rPr>
-              <w:t>0.9</w:t>
+              <w:t>0.</w:t>
             </w:r>
             <w:r>
               <w:rPr>
@@ -5752,7 +5713,7 @@
                 <w:szCs w:val="20"/>
                 <w:shd w:val="clear" w:color="auto" w:fill="FFFFFF"/>
               </w:rPr>
-              <w:t>23</w:t>
+              <w:t>899</w:t>
             </w:r>
           </w:p>
         </w:tc>
@@ -5787,7 +5748,16 @@
                 <w:sz w:val="20"/>
                 <w:szCs w:val="20"/>
               </w:rPr>
-              <w:t>0.920</w:t>
+              <w:t>0.</w:t>
+            </w:r>
+            <w:r>
+              <w:rPr>
+                <w:rFonts w:ascii="Times New Roman" w:hAnsi="Times New Roman" w:cs="Times New Roman"/>
+                <w:color w:val="000000"/>
+                <w:sz w:val="20"/>
+                <w:szCs w:val="20"/>
+              </w:rPr>
+              <w:t>886</w:t>
             </w:r>
           </w:p>
         </w:tc>
@@ -5862,7 +5832,16 @@
                 <w:sz w:val="20"/>
                 <w:szCs w:val="20"/>
               </w:rPr>
-              <w:t>0.902</w:t>
+              <w:t>0.</w:t>
+            </w:r>
+            <w:r>
+              <w:rPr>
+                <w:rFonts w:ascii="Times New Roman" w:hAnsi="Times New Roman" w:cs="Times New Roman"/>
+                <w:color w:val="000000"/>
+                <w:sz w:val="20"/>
+                <w:szCs w:val="20"/>
+              </w:rPr>
+              <w:t>820</w:t>
             </w:r>
           </w:p>
         </w:tc>
@@ -5897,7 +5876,16 @@
                 <w:sz w:val="20"/>
                 <w:szCs w:val="20"/>
               </w:rPr>
-              <w:t>0.906</w:t>
+              <w:t>0.</w:t>
+            </w:r>
+            <w:r>
+              <w:rPr>
+                <w:rFonts w:ascii="Times New Roman" w:hAnsi="Times New Roman" w:cs="Times New Roman"/>
+                <w:color w:val="000000"/>
+                <w:sz w:val="20"/>
+                <w:szCs w:val="20"/>
+              </w:rPr>
+              <w:t>822</w:t>
             </w:r>
           </w:p>
         </w:tc>
@@ -5950,7 +5938,7 @@
                 <w:sz w:val="20"/>
                 <w:szCs w:val="20"/>
               </w:rPr>
-              <w:t>916</w:t>
+              <w:t>844</w:t>
             </w:r>
           </w:p>
         </w:tc>
@@ -6003,7 +5991,7 @@
                 <w:sz w:val="20"/>
                 <w:szCs w:val="20"/>
               </w:rPr>
-              <w:t>912</w:t>
+              <w:t>866</w:t>
             </w:r>
           </w:p>
         </w:tc>
@@ -6155,7 +6143,25 @@
                 <w:sz w:val="20"/>
                 <w:szCs w:val="20"/>
               </w:rPr>
-              <w:t>888</w:t>
+              <w:t>8</w:t>
+            </w:r>
+            <w:r>
+              <w:rPr>
+                <w:rFonts w:ascii="Times New Roman" w:hAnsi="Times New Roman" w:cs="Times New Roman"/>
+                <w:color w:val="000000"/>
+                <w:sz w:val="20"/>
+                <w:szCs w:val="20"/>
+              </w:rPr>
+              <w:t>6</w:t>
+            </w:r>
+            <w:r>
+              <w:rPr>
+                <w:rFonts w:ascii="Times New Roman" w:hAnsi="Times New Roman" w:cs="Times New Roman"/>
+                <w:color w:val="000000"/>
+                <w:sz w:val="20"/>
+                <w:szCs w:val="20"/>
+              </w:rPr>
+              <w:t>8</w:t>
             </w:r>
           </w:p>
         </w:tc>
@@ -6207,7 +6213,25 @@
                 <w:sz w:val="20"/>
                 <w:szCs w:val="20"/>
               </w:rPr>
-              <w:t>898</w:t>
+              <w:t>8</w:t>
+            </w:r>
+            <w:r>
+              <w:rPr>
+                <w:rFonts w:ascii="Times New Roman" w:hAnsi="Times New Roman" w:cs="Times New Roman"/>
+                <w:color w:val="000000"/>
+                <w:sz w:val="20"/>
+                <w:szCs w:val="20"/>
+              </w:rPr>
+              <w:t>6</w:t>
+            </w:r>
+            <w:r>
+              <w:rPr>
+                <w:rFonts w:ascii="Times New Roman" w:hAnsi="Times New Roman" w:cs="Times New Roman"/>
+                <w:color w:val="000000"/>
+                <w:sz w:val="20"/>
+                <w:szCs w:val="20"/>
+              </w:rPr>
+              <w:t>8</w:t>
             </w:r>
           </w:p>
         </w:tc>
@@ -6259,7 +6283,16 @@
                 <w:sz w:val="20"/>
                 <w:szCs w:val="20"/>
               </w:rPr>
-              <w:t>893</w:t>
+              <w:t>87</w:t>
+            </w:r>
+            <w:r>
+              <w:rPr>
+                <w:rFonts w:ascii="Times New Roman" w:hAnsi="Times New Roman" w:cs="Times New Roman"/>
+                <w:color w:val="000000"/>
+                <w:sz w:val="20"/>
+                <w:szCs w:val="20"/>
+              </w:rPr>
+              <w:t>3</w:t>
             </w:r>
           </w:p>
         </w:tc>
@@ -6311,7 +6344,25 @@
                 <w:sz w:val="20"/>
                 <w:szCs w:val="20"/>
               </w:rPr>
-              <w:t>898</w:t>
+              <w:t>8</w:t>
+            </w:r>
+            <w:r>
+              <w:rPr>
+                <w:rFonts w:ascii="Times New Roman" w:hAnsi="Times New Roman" w:cs="Times New Roman"/>
+                <w:color w:val="000000"/>
+                <w:sz w:val="20"/>
+                <w:szCs w:val="20"/>
+              </w:rPr>
+              <w:t>6</w:t>
+            </w:r>
+            <w:r>
+              <w:rPr>
+                <w:rFonts w:ascii="Times New Roman" w:hAnsi="Times New Roman" w:cs="Times New Roman"/>
+                <w:color w:val="000000"/>
+                <w:sz w:val="20"/>
+                <w:szCs w:val="20"/>
+              </w:rPr>
+              <w:t>8</w:t>
             </w:r>
           </w:p>
         </w:tc>
@@ -6403,7 +6454,16 @@
                 <w:sz w:val="20"/>
                 <w:szCs w:val="20"/>
               </w:rPr>
-              <w:t>903</w:t>
+              <w:t>86</w:t>
+            </w:r>
+            <w:r>
+              <w:rPr>
+                <w:rFonts w:ascii="Times New Roman" w:hAnsi="Times New Roman" w:cs="Times New Roman"/>
+                <w:color w:val="000000"/>
+                <w:sz w:val="20"/>
+                <w:szCs w:val="20"/>
+              </w:rPr>
+              <w:t>3</w:t>
             </w:r>
           </w:p>
         </w:tc>
@@ -6455,7 +6515,25 @@
                 <w:sz w:val="20"/>
                 <w:szCs w:val="20"/>
               </w:rPr>
-              <w:t>898</w:t>
+              <w:t>8</w:t>
+            </w:r>
+            <w:r>
+              <w:rPr>
+                <w:rFonts w:ascii="Times New Roman" w:hAnsi="Times New Roman" w:cs="Times New Roman"/>
+                <w:color w:val="000000"/>
+                <w:sz w:val="20"/>
+                <w:szCs w:val="20"/>
+              </w:rPr>
+              <w:t>6</w:t>
+            </w:r>
+            <w:r>
+              <w:rPr>
+                <w:rFonts w:ascii="Times New Roman" w:hAnsi="Times New Roman" w:cs="Times New Roman"/>
+                <w:color w:val="000000"/>
+                <w:sz w:val="20"/>
+                <w:szCs w:val="20"/>
+              </w:rPr>
+              <w:t>8</w:t>
             </w:r>
           </w:p>
         </w:tc>
@@ -6515,7 +6593,7 @@
                 <w:sz w:val="20"/>
                 <w:szCs w:val="20"/>
               </w:rPr>
-              <w:t>913</w:t>
+              <w:t>876</w:t>
             </w:r>
           </w:p>
         </w:tc>
@@ -6567,7 +6645,16 @@
                 <w:sz w:val="20"/>
                 <w:szCs w:val="20"/>
               </w:rPr>
-              <w:t>913</w:t>
+              <w:t>87</w:t>
+            </w:r>
+            <w:r>
+              <w:rPr>
+                <w:rFonts w:ascii="Times New Roman" w:hAnsi="Times New Roman" w:cs="Times New Roman"/>
+                <w:color w:val="000000"/>
+                <w:sz w:val="20"/>
+                <w:szCs w:val="20"/>
+              </w:rPr>
+              <w:t>3</w:t>
             </w:r>
           </w:p>
         </w:tc>
@@ -6815,7 +6902,16 @@
                 <w:sz w:val="20"/>
                 <w:szCs w:val="20"/>
               </w:rPr>
-              <w:t>857</w:t>
+              <w:t>84</w:t>
+            </w:r>
+            <w:r>
+              <w:rPr>
+                <w:rFonts w:ascii="Times New Roman" w:hAnsi="Times New Roman" w:cs="Times New Roman"/>
+                <w:color w:val="000000"/>
+                <w:sz w:val="20"/>
+                <w:szCs w:val="20"/>
+              </w:rPr>
+              <w:t>7</w:t>
             </w:r>
           </w:p>
         </w:tc>
@@ -6967,7 +7063,7 @@
                 <w:sz w:val="20"/>
                 <w:szCs w:val="20"/>
               </w:rPr>
-              <w:t>912</w:t>
+              <w:t>840</w:t>
             </w:r>
           </w:p>
         </w:tc>
@@ -7019,7 +7115,16 @@
                 <w:sz w:val="20"/>
                 <w:szCs w:val="20"/>
               </w:rPr>
-              <w:t>907</w:t>
+              <w:t>84</w:t>
+            </w:r>
+            <w:r>
+              <w:rPr>
+                <w:rFonts w:ascii="Times New Roman" w:hAnsi="Times New Roman" w:cs="Times New Roman"/>
+                <w:color w:val="000000"/>
+                <w:sz w:val="20"/>
+                <w:szCs w:val="20"/>
+              </w:rPr>
+              <w:t>7</w:t>
             </w:r>
           </w:p>
         </w:tc>
@@ -7071,7 +7176,16 @@
                 <w:sz w:val="20"/>
                 <w:szCs w:val="20"/>
               </w:rPr>
-              <w:t>907</w:t>
+              <w:t>83</w:t>
+            </w:r>
+            <w:r>
+              <w:rPr>
+                <w:rFonts w:ascii="Times New Roman" w:hAnsi="Times New Roman" w:cs="Times New Roman"/>
+                <w:color w:val="000000"/>
+                <w:sz w:val="20"/>
+                <w:szCs w:val="20"/>
+              </w:rPr>
+              <w:t>7</w:t>
             </w:r>
           </w:p>
         </w:tc>
@@ -7123,7 +7237,7 @@
                 <w:sz w:val="20"/>
                 <w:szCs w:val="20"/>
               </w:rPr>
-              <w:t>906</w:t>
+              <w:t>830</w:t>
             </w:r>
           </w:p>
         </w:tc>
@@ -7215,7 +7329,16 @@
                 <w:sz w:val="20"/>
                 <w:szCs w:val="20"/>
               </w:rPr>
-              <w:t>906</w:t>
+              <w:t>84</w:t>
+            </w:r>
+            <w:r>
+              <w:rPr>
+                <w:rFonts w:ascii="Times New Roman" w:hAnsi="Times New Roman" w:cs="Times New Roman"/>
+                <w:color w:val="000000"/>
+                <w:sz w:val="20"/>
+                <w:szCs w:val="20"/>
+              </w:rPr>
+              <w:t>6</w:t>
             </w:r>
           </w:p>
         </w:tc>
@@ -7267,7 +7390,16 @@
                 <w:sz w:val="20"/>
                 <w:szCs w:val="20"/>
               </w:rPr>
-              <w:t>916</w:t>
+              <w:t>84</w:t>
+            </w:r>
+            <w:r>
+              <w:rPr>
+                <w:rFonts w:ascii="Times New Roman" w:hAnsi="Times New Roman" w:cs="Times New Roman"/>
+                <w:color w:val="000000"/>
+                <w:sz w:val="20"/>
+                <w:szCs w:val="20"/>
+              </w:rPr>
+              <w:t>6</w:t>
             </w:r>
           </w:p>
         </w:tc>
@@ -7327,7 +7459,7 @@
                 <w:sz w:val="20"/>
                 <w:szCs w:val="20"/>
               </w:rPr>
-              <w:t>922</w:t>
+              <w:t>847</w:t>
             </w:r>
           </w:p>
         </w:tc>
@@ -7379,7 +7511,7 @@
                 <w:sz w:val="20"/>
                 <w:szCs w:val="20"/>
               </w:rPr>
-              <w:t>916</w:t>
+              <w:t>844</w:t>
             </w:r>
           </w:p>
         </w:tc>
@@ -7471,7 +7603,25 @@
                 <w:sz w:val="20"/>
                 <w:szCs w:val="20"/>
               </w:rPr>
-              <w:t>898</w:t>
+              <w:t>8</w:t>
+            </w:r>
+            <w:r>
+              <w:rPr>
+                <w:rFonts w:ascii="Times New Roman" w:hAnsi="Times New Roman" w:cs="Times New Roman"/>
+                <w:color w:val="000000"/>
+                <w:sz w:val="20"/>
+                <w:szCs w:val="20"/>
+              </w:rPr>
+              <w:t>3</w:t>
+            </w:r>
+            <w:r>
+              <w:rPr>
+                <w:rFonts w:ascii="Times New Roman" w:hAnsi="Times New Roman" w:cs="Times New Roman"/>
+                <w:color w:val="000000"/>
+                <w:sz w:val="20"/>
+                <w:szCs w:val="20"/>
+              </w:rPr>
+              <w:t>4</w:t>
             </w:r>
           </w:p>
         </w:tc>
@@ -7523,7 +7673,25 @@
                 <w:sz w:val="20"/>
                 <w:szCs w:val="20"/>
               </w:rPr>
-              <w:t>898</w:t>
+              <w:t>8</w:t>
+            </w:r>
+            <w:r>
+              <w:rPr>
+                <w:rFonts w:ascii="Times New Roman" w:hAnsi="Times New Roman" w:cs="Times New Roman"/>
+                <w:color w:val="000000"/>
+                <w:sz w:val="20"/>
+                <w:szCs w:val="20"/>
+              </w:rPr>
+              <w:t>3</w:t>
+            </w:r>
+            <w:r>
+              <w:rPr>
+                <w:rFonts w:ascii="Times New Roman" w:hAnsi="Times New Roman" w:cs="Times New Roman"/>
+                <w:color w:val="000000"/>
+                <w:sz w:val="20"/>
+                <w:szCs w:val="20"/>
+              </w:rPr>
+              <w:t>8</w:t>
             </w:r>
           </w:p>
         </w:tc>
@@ -7575,7 +7743,25 @@
                 <w:sz w:val="20"/>
                 <w:szCs w:val="20"/>
               </w:rPr>
-              <w:t>898</w:t>
+              <w:t>8</w:t>
+            </w:r>
+            <w:r>
+              <w:rPr>
+                <w:rFonts w:ascii="Times New Roman" w:hAnsi="Times New Roman" w:cs="Times New Roman"/>
+                <w:color w:val="000000"/>
+                <w:sz w:val="20"/>
+                <w:szCs w:val="20"/>
+              </w:rPr>
+              <w:t>3</w:t>
+            </w:r>
+            <w:r>
+              <w:rPr>
+                <w:rFonts w:ascii="Times New Roman" w:hAnsi="Times New Roman" w:cs="Times New Roman"/>
+                <w:color w:val="000000"/>
+                <w:sz w:val="20"/>
+                <w:szCs w:val="20"/>
+              </w:rPr>
+              <w:t>8</w:t>
             </w:r>
           </w:p>
         </w:tc>
@@ -7627,7 +7813,16 @@
                 <w:sz w:val="20"/>
                 <w:szCs w:val="20"/>
               </w:rPr>
-              <w:t>897</w:t>
+              <w:t>8</w:t>
+            </w:r>
+            <w:r>
+              <w:rPr>
+                <w:rFonts w:ascii="Times New Roman" w:hAnsi="Times New Roman" w:cs="Times New Roman"/>
+                <w:color w:val="000000"/>
+                <w:sz w:val="20"/>
+                <w:szCs w:val="20"/>
+              </w:rPr>
+              <w:t>37</w:t>
             </w:r>
           </w:p>
         </w:tc>
@@ -7697,9 +7892,8 @@
           <w:szCs w:val="22"/>
           <w:shd w:val="clear" w:color="auto" w:fill="FFFFFF"/>
         </w:rPr>
-        <w:t xml:space="preserve"> </w:t>
-      </w:r>
-      <w:proofErr w:type="gramStart"/>
+        <w:t xml:space="preserve"> N.</w:t>
+      </w:r>
       <w:r>
         <w:rPr>
           <w:color w:val="222222"/>
@@ -7707,7 +7901,7 @@
           <w:szCs w:val="22"/>
           <w:shd w:val="clear" w:color="auto" w:fill="FFFFFF"/>
         </w:rPr>
-        <w:t>N.</w:t>
+        <w:t>.</w:t>
       </w:r>
       <w:r>
         <w:rPr>
@@ -7716,9 +7910,8 @@
           <w:szCs w:val="22"/>
           <w:shd w:val="clear" w:color="auto" w:fill="FFFFFF"/>
         </w:rPr>
-        <w:t>.</w:t>
-      </w:r>
-      <w:proofErr w:type="gramEnd"/>
+        <w:t xml:space="preserve"> Hinton</w:t>
+      </w:r>
       <w:r>
         <w:rPr>
           <w:color w:val="222222"/>
@@ -7726,7 +7919,7 @@
           <w:szCs w:val="22"/>
           <w:shd w:val="clear" w:color="auto" w:fill="FFFFFF"/>
         </w:rPr>
-        <w:t xml:space="preserve"> Hinton</w:t>
+        <w:t>.</w:t>
       </w:r>
       <w:r>
         <w:rPr>
@@ -7735,7 +7928,7 @@
           <w:szCs w:val="22"/>
           <w:shd w:val="clear" w:color="auto" w:fill="FFFFFF"/>
         </w:rPr>
-        <w:t>.</w:t>
+        <w:t xml:space="preserve"> G.</w:t>
       </w:r>
       <w:r>
         <w:rPr>
@@ -7744,9 +7937,8 @@
           <w:szCs w:val="22"/>
           <w:shd w:val="clear" w:color="auto" w:fill="FFFFFF"/>
         </w:rPr>
-        <w:t xml:space="preserve"> </w:t>
-      </w:r>
-      <w:proofErr w:type="gramStart"/>
+        <w:t>.</w:t>
+      </w:r>
       <w:r>
         <w:rPr>
           <w:color w:val="222222"/>
@@ -7754,7 +7946,7 @@
           <w:szCs w:val="22"/>
           <w:shd w:val="clear" w:color="auto" w:fill="FFFFFF"/>
         </w:rPr>
-        <w:t>G.</w:t>
+        <w:t xml:space="preserve"> Krizhevsky</w:t>
       </w:r>
       <w:r>
         <w:rPr>
@@ -7765,7 +7957,6 @@
         </w:rPr>
         <w:t>.</w:t>
       </w:r>
-      <w:proofErr w:type="gramEnd"/>
       <w:r>
         <w:rPr>
           <w:color w:val="222222"/>
@@ -7773,9 +7964,8 @@
           <w:szCs w:val="22"/>
           <w:shd w:val="clear" w:color="auto" w:fill="FFFFFF"/>
         </w:rPr>
-        <w:t xml:space="preserve"> </w:t>
-      </w:r>
-      <w:proofErr w:type="spellStart"/>
+        <w:t xml:space="preserve"> A.</w:t>
+      </w:r>
       <w:r>
         <w:rPr>
           <w:color w:val="222222"/>
@@ -7783,9 +7973,8 @@
           <w:szCs w:val="22"/>
           <w:shd w:val="clear" w:color="auto" w:fill="FFFFFF"/>
         </w:rPr>
-        <w:t>Krizhevsky</w:t>
-      </w:r>
-      <w:proofErr w:type="spellEnd"/>
+        <w:t>.</w:t>
+      </w:r>
       <w:r>
         <w:rPr>
           <w:color w:val="222222"/>
@@ -7793,7 +7982,7 @@
           <w:szCs w:val="22"/>
           <w:shd w:val="clear" w:color="auto" w:fill="FFFFFF"/>
         </w:rPr>
-        <w:t>.</w:t>
+        <w:t xml:space="preserve"> Sutskever</w:t>
       </w:r>
       <w:r>
         <w:rPr>
@@ -7802,9 +7991,8 @@
           <w:szCs w:val="22"/>
           <w:shd w:val="clear" w:color="auto" w:fill="FFFFFF"/>
         </w:rPr>
-        <w:t xml:space="preserve"> </w:t>
-      </w:r>
-      <w:proofErr w:type="gramStart"/>
+        <w:t>.</w:t>
+      </w:r>
       <w:r>
         <w:rPr>
           <w:color w:val="222222"/>
@@ -7812,7 +8000,7 @@
           <w:szCs w:val="22"/>
           <w:shd w:val="clear" w:color="auto" w:fill="FFFFFF"/>
         </w:rPr>
-        <w:t>A.</w:t>
+        <w:t xml:space="preserve"> I.</w:t>
       </w:r>
       <w:r>
         <w:rPr>
@@ -7823,7 +8011,6 @@
         </w:rPr>
         <w:t>.</w:t>
       </w:r>
-      <w:proofErr w:type="gramEnd"/>
       <w:r>
         <w:rPr>
           <w:color w:val="222222"/>
@@ -7831,77 +8018,8 @@
           <w:szCs w:val="22"/>
           <w:shd w:val="clear" w:color="auto" w:fill="FFFFFF"/>
         </w:rPr>
-        <w:t xml:space="preserve"> </w:t>
-      </w:r>
-      <w:proofErr w:type="spellStart"/>
-      <w:r>
-        <w:rPr>
-          <w:color w:val="222222"/>
-          <w:sz w:val="22"/>
-          <w:szCs w:val="22"/>
-          <w:shd w:val="clear" w:color="auto" w:fill="FFFFFF"/>
-        </w:rPr>
-        <w:t>Sutskever</w:t>
-      </w:r>
-      <w:proofErr w:type="spellEnd"/>
-      <w:r>
-        <w:rPr>
-          <w:color w:val="222222"/>
-          <w:sz w:val="22"/>
-          <w:szCs w:val="22"/>
-          <w:shd w:val="clear" w:color="auto" w:fill="FFFFFF"/>
-        </w:rPr>
-        <w:t>.</w:t>
-      </w:r>
-      <w:r>
-        <w:rPr>
-          <w:color w:val="222222"/>
-          <w:sz w:val="22"/>
-          <w:szCs w:val="22"/>
-          <w:shd w:val="clear" w:color="auto" w:fill="FFFFFF"/>
-        </w:rPr>
-        <w:t xml:space="preserve"> </w:t>
-      </w:r>
-      <w:proofErr w:type="gramStart"/>
-      <w:r>
-        <w:rPr>
-          <w:color w:val="222222"/>
-          <w:sz w:val="22"/>
-          <w:szCs w:val="22"/>
-          <w:shd w:val="clear" w:color="auto" w:fill="FFFFFF"/>
-        </w:rPr>
-        <w:t>I.</w:t>
-      </w:r>
-      <w:r>
-        <w:rPr>
-          <w:color w:val="222222"/>
-          <w:sz w:val="22"/>
-          <w:szCs w:val="22"/>
-          <w:shd w:val="clear" w:color="auto" w:fill="FFFFFF"/>
-        </w:rPr>
-        <w:t>.</w:t>
-      </w:r>
-      <w:proofErr w:type="gramEnd"/>
-      <w:r>
-        <w:rPr>
-          <w:color w:val="222222"/>
-          <w:sz w:val="22"/>
-          <w:szCs w:val="22"/>
-          <w:shd w:val="clear" w:color="auto" w:fill="FFFFFF"/>
-        </w:rPr>
-        <w:t xml:space="preserve"> &amp; </w:t>
-      </w:r>
-      <w:proofErr w:type="spellStart"/>
-      <w:r>
-        <w:rPr>
-          <w:color w:val="222222"/>
-          <w:sz w:val="22"/>
-          <w:szCs w:val="22"/>
-          <w:shd w:val="clear" w:color="auto" w:fill="FFFFFF"/>
-        </w:rPr>
-        <w:t>Salakhutdinov</w:t>
-      </w:r>
-      <w:proofErr w:type="spellEnd"/>
+        <w:t xml:space="preserve"> &amp; Salakhutdinov</w:t>
+      </w:r>
       <w:r>
         <w:rPr>
           <w:color w:val="222222"/>

</xml_diff>